<commit_message>
Update Web Programming directory
</commit_message>
<xml_diff>
--- a/112-1/WEB PROGRAMMING/Final/期末專題企劃書.docx
+++ b/112-1/WEB PROGRAMMING/Final/期末專題企劃書.docx
@@ -74,11 +74,11 @@
         <w:tblLook w:val="04A0" w:firstRow="1" w:lastRow="0" w:firstColumn="1" w:lastColumn="0" w:noHBand="0" w:noVBand="1"/>
       </w:tblPr>
       <w:tblGrid>
-        <w:gridCol w:w="675"/>
-        <w:gridCol w:w="993"/>
-        <w:gridCol w:w="1701"/>
-        <w:gridCol w:w="2493"/>
-        <w:gridCol w:w="2494"/>
+        <w:gridCol w:w="625"/>
+        <w:gridCol w:w="785"/>
+        <w:gridCol w:w="1297"/>
+        <w:gridCol w:w="2234"/>
+        <w:gridCol w:w="3575"/>
       </w:tblGrid>
       <w:tr>
         <w:trPr>
@@ -120,6 +120,14 @@
                 <w:szCs w:val="28"/>
               </w:rPr>
             </w:pPr>
+            <w:r>
+              <w:rPr>
+                <w:rFonts w:ascii="Kaiti TC Regular" w:eastAsia="Kaiti TC Regular" w:hAnsi="Kaiti TC Regular" w:hint="eastAsia"/>
+                <w:sz w:val="28"/>
+                <w:szCs w:val="28"/>
+              </w:rPr>
+              <w:t>串流軟體</w:t>
+            </w:r>
           </w:p>
         </w:tc>
       </w:tr>
@@ -256,6 +264,14 @@
                 <w:szCs w:val="28"/>
               </w:rPr>
             </w:pPr>
+            <w:r>
+              <w:rPr>
+                <w:rFonts w:ascii="Kaiti TC Regular" w:eastAsia="Kaiti TC Regular" w:hAnsi="Kaiti TC Regular" w:hint="eastAsia"/>
+                <w:sz w:val="28"/>
+                <w:szCs w:val="28"/>
+              </w:rPr>
+              <w:t>周嘉禾</w:t>
+            </w:r>
           </w:p>
         </w:tc>
         <w:tc>
@@ -270,6 +286,22 @@
                 <w:szCs w:val="28"/>
               </w:rPr>
             </w:pPr>
+            <w:r>
+              <w:rPr>
+                <w:rFonts w:ascii="Kaiti TC Regular" w:eastAsia="Kaiti TC Regular" w:hAnsi="Kaiti TC Regular" w:hint="eastAsia"/>
+                <w:sz w:val="28"/>
+                <w:szCs w:val="28"/>
+              </w:rPr>
+              <w:t>D</w:t>
+            </w:r>
+            <w:r>
+              <w:rPr>
+                <w:rFonts w:ascii="Kaiti TC Regular" w:eastAsia="Kaiti TC Regular" w:hAnsi="Kaiti TC Regular"/>
+                <w:sz w:val="28"/>
+                <w:szCs w:val="28"/>
+              </w:rPr>
+              <w:t>1166506</w:t>
+            </w:r>
           </w:p>
         </w:tc>
         <w:tc>
@@ -284,6 +316,14 @@
                 <w:szCs w:val="28"/>
               </w:rPr>
             </w:pPr>
+            <w:r>
+              <w:rPr>
+                <w:rFonts w:ascii="Kaiti TC Regular" w:eastAsia="Kaiti TC Regular" w:hAnsi="Kaiti TC Regular"/>
+                <w:sz w:val="28"/>
+                <w:szCs w:val="28"/>
+              </w:rPr>
+              <w:t>lucky368368@gmail.com</w:t>
+            </w:r>
           </w:p>
         </w:tc>
       </w:tr>
@@ -316,6 +356,14 @@
                 <w:szCs w:val="28"/>
               </w:rPr>
             </w:pPr>
+            <w:r>
+              <w:rPr>
+                <w:rFonts w:ascii="Kaiti TC Regular" w:eastAsia="Kaiti TC Regular" w:hAnsi="Kaiti TC Regular" w:hint="eastAsia"/>
+                <w:sz w:val="28"/>
+                <w:szCs w:val="28"/>
+              </w:rPr>
+              <w:t>陳禹匡</w:t>
+            </w:r>
           </w:p>
         </w:tc>
         <w:tc>
@@ -330,6 +378,22 @@
                 <w:szCs w:val="28"/>
               </w:rPr>
             </w:pPr>
+            <w:r>
+              <w:rPr>
+                <w:rFonts w:ascii="Kaiti TC Regular" w:eastAsia="Kaiti TC Regular" w:hAnsi="Kaiti TC Regular" w:hint="eastAsia"/>
+                <w:sz w:val="28"/>
+                <w:szCs w:val="28"/>
+              </w:rPr>
+              <w:t>D</w:t>
+            </w:r>
+            <w:r>
+              <w:rPr>
+                <w:rFonts w:ascii="Kaiti TC Regular" w:eastAsia="Kaiti TC Regular" w:hAnsi="Kaiti TC Regular"/>
+                <w:sz w:val="28"/>
+                <w:szCs w:val="28"/>
+              </w:rPr>
+              <w:t>1172271</w:t>
+            </w:r>
           </w:p>
         </w:tc>
         <w:tc>
@@ -344,6 +408,30 @@
                 <w:szCs w:val="28"/>
               </w:rPr>
             </w:pPr>
+            <w:r>
+              <w:rPr>
+                <w:rFonts w:ascii="Kaiti TC Regular" w:eastAsia="Kaiti TC Regular" w:hAnsi="Kaiti TC Regular"/>
+                <w:sz w:val="28"/>
+                <w:szCs w:val="28"/>
+              </w:rPr>
+              <w:t>a</w:t>
+            </w:r>
+            <w:r>
+              <w:rPr>
+                <w:rFonts w:ascii="Kaiti TC Regular" w:eastAsia="Kaiti TC Regular" w:hAnsi="Kaiti TC Regular"/>
+                <w:sz w:val="28"/>
+                <w:szCs w:val="28"/>
+              </w:rPr>
+              <w:t>ni10242048@gmail.co</w:t>
+            </w:r>
+            <w:r>
+              <w:rPr>
+                <w:rFonts w:ascii="Kaiti TC Regular" w:eastAsia="Kaiti TC Regular" w:hAnsi="Kaiti TC Regular"/>
+                <w:sz w:val="28"/>
+                <w:szCs w:val="28"/>
+              </w:rPr>
+              <w:t>m</w:t>
+            </w:r>
           </w:p>
         </w:tc>
       </w:tr>
@@ -442,6 +530,25 @@
               <w:t>專題內容概述</w:t>
             </w:r>
           </w:p>
+          <w:p>
+            <w:pPr>
+              <w:pStyle w:val="a4"/>
+              <w:ind w:leftChars="0"/>
+              <w:rPr>
+                <w:rFonts w:ascii="Kaiti TC Regular" w:eastAsia="Kaiti TC Regular" w:hAnsi="Kaiti TC Regular" w:hint="eastAsia"/>
+                <w:sz w:val="28"/>
+                <w:szCs w:val="28"/>
+              </w:rPr>
+            </w:pPr>
+            <w:r>
+              <w:rPr>
+                <w:rFonts w:ascii="Kaiti TC Regular" w:eastAsia="Kaiti TC Regular" w:hAnsi="Kaiti TC Regular" w:hint="eastAsia"/>
+                <w:sz w:val="28"/>
+                <w:szCs w:val="28"/>
+              </w:rPr>
+              <w:t>透過UDP實現影像與聲音的傳遞，並使用TCP/IP傳遞文字訊息聊天</w:t>
+            </w:r>
+          </w:p>
         </w:tc>
       </w:tr>
       <w:tr>
@@ -490,6 +597,25 @@
                 <w:szCs w:val="28"/>
               </w:rPr>
               <w:t>如未使用不需填寫)</w:t>
+            </w:r>
+          </w:p>
+          <w:p>
+            <w:pPr>
+              <w:pStyle w:val="a4"/>
+              <w:ind w:leftChars="0"/>
+              <w:rPr>
+                <w:rFonts w:ascii="Kaiti TC Regular" w:eastAsia="Kaiti TC Regular" w:hAnsi="Kaiti TC Regular" w:hint="eastAsia"/>
+                <w:sz w:val="28"/>
+                <w:szCs w:val="28"/>
+              </w:rPr>
+            </w:pPr>
+            <w:r>
+              <w:rPr>
+                <w:rFonts w:ascii="Kaiti TC Regular" w:eastAsia="Kaiti TC Regular" w:hAnsi="Kaiti TC Regular" w:hint="eastAsia"/>
+                <w:sz w:val="28"/>
+                <w:szCs w:val="28"/>
+              </w:rPr>
+              <w:t>無</w:t>
             </w:r>
           </w:p>
         </w:tc>
@@ -1076,6 +1202,27 @@
       <w:ind w:leftChars="200" w:left="480"/>
     </w:pPr>
   </w:style>
+  <w:style w:type="character" w:styleId="a5">
+    <w:name w:val="Hyperlink"/>
+    <w:basedOn w:val="a0"/>
+    <w:uiPriority w:val="99"/>
+    <w:unhideWhenUsed/>
+    <w:rsid w:val="00EF0C6E"/>
+    <w:rPr>
+      <w:color w:val="0000FF" w:themeColor="hyperlink"/>
+      <w:u w:val="single"/>
+    </w:rPr>
+  </w:style>
+  <w:style w:type="character" w:styleId="a6">
+    <w:name w:val="Unresolved Mention"/>
+    <w:basedOn w:val="a0"/>
+    <w:uiPriority w:val="99"/>
+    <w:rsid w:val="00EF0C6E"/>
+    <w:rPr>
+      <w:color w:val="605E5C"/>
+      <w:shd w:val="clear" w:color="auto" w:fill="E1DFDD"/>
+    </w:rPr>
+  </w:style>
 </w:styles>
 </file>
 

</xml_diff>